<commit_message>
changes to grading form
</commit_message>
<xml_diff>
--- a/docroot/TSSGradingForm.docx
+++ b/docroot/TSSGradingForm.docx
@@ -1792,7 +1792,8 @@
         <w:tblLook w:val="04A0" w:firstRow="1" w:lastRow="0" w:firstColumn="1" w:lastColumn="0" w:noHBand="0" w:noVBand="1"/>
       </w:tblPr>
       <w:tblGrid>
-        <w:gridCol w:w="6408"/>
+        <w:gridCol w:w="3204"/>
+        <w:gridCol w:w="3204"/>
         <w:gridCol w:w="4688"/>
       </w:tblGrid>
       <w:tr>
@@ -1802,54 +1803,35 @@
         <w:tc>
           <w:tcPr>
             <w:tcW w:w="6408" w:type="dxa"/>
-          </w:tcPr>
-          <w:p>
-            <w:pPr>
-              <w:rPr>
-                <w:rFonts w:ascii="TrajanPro-Regular" w:hAnsi="TrajanPro-Regular" w:cs="Times New Roman"/>
-                <w:color w:val="000000"/>
-                <w:sz w:val="22"/>
-                <w:szCs w:val="22"/>
-              </w:rPr>
-            </w:pPr>
-          </w:p>
-          <w:p>
-            <w:pPr>
-              <w:rPr>
-                <w:rFonts w:ascii="TrajanPro-Regular" w:hAnsi="TrajanPro-Regular" w:cs="Times New Roman"/>
-                <w:color w:val="000000"/>
-                <w:sz w:val="22"/>
-                <w:szCs w:val="22"/>
-              </w:rPr>
-            </w:pPr>
-            <w:r>
-              <w:rPr>
-                <w:rFonts w:ascii="TrajanPro-Regular" w:hAnsi="TrajanPro-Regular" w:cs="Times New Roman"/>
-                <w:color w:val="000000"/>
-                <w:sz w:val="22"/>
-                <w:szCs w:val="22"/>
-              </w:rPr>
-              <w:t>Card number</w:t>
-            </w:r>
-            <w:proofErr w:type="gramStart"/>
-            <w:r>
-              <w:rPr>
-                <w:rFonts w:ascii="TrajanPro-Regular" w:hAnsi="TrajanPro-Regular" w:cs="Times New Roman"/>
-                <w:color w:val="000000"/>
-                <w:sz w:val="22"/>
-                <w:szCs w:val="22"/>
-              </w:rPr>
-              <w:t>:                                                                                        CVC</w:t>
-            </w:r>
-            <w:proofErr w:type="gramEnd"/>
-            <w:r>
-              <w:rPr>
-                <w:rFonts w:ascii="TrajanPro-Regular" w:hAnsi="TrajanPro-Regular" w:cs="Times New Roman"/>
-                <w:color w:val="000000"/>
-                <w:sz w:val="22"/>
-                <w:szCs w:val="22"/>
-              </w:rPr>
-              <w:t>:</w:t>
+            <w:gridSpan w:val="2"/>
+          </w:tcPr>
+          <w:p>
+            <w:pPr>
+              <w:rPr>
+                <w:rFonts w:ascii="TrajanPro-Regular" w:hAnsi="TrajanPro-Regular" w:cs="Times New Roman"/>
+                <w:color w:val="000000"/>
+                <w:sz w:val="22"/>
+                <w:szCs w:val="22"/>
+              </w:rPr>
+            </w:pPr>
+          </w:p>
+          <w:p>
+            <w:pPr>
+              <w:rPr>
+                <w:rFonts w:ascii="TrajanPro-Regular" w:hAnsi="TrajanPro-Regular" w:cs="Times New Roman"/>
+                <w:color w:val="000000"/>
+                <w:sz w:val="22"/>
+                <w:szCs w:val="22"/>
+              </w:rPr>
+            </w:pPr>
+            <w:r>
+              <w:rPr>
+                <w:rFonts w:ascii="TrajanPro-Regular" w:hAnsi="TrajanPro-Regular" w:cs="Times New Roman"/>
+                <w:color w:val="000000"/>
+                <w:sz w:val="22"/>
+                <w:szCs w:val="22"/>
+              </w:rPr>
+              <w:t xml:space="preserve">Card number: </w:t>
             </w:r>
           </w:p>
         </w:tc>
@@ -1906,6 +1888,7 @@
         <w:tc>
           <w:tcPr>
             <w:tcW w:w="6408" w:type="dxa"/>
+            <w:gridSpan w:val="2"/>
           </w:tcPr>
           <w:p>
             <w:pPr>
@@ -1967,7 +1950,7 @@
                 <w:sz w:val="22"/>
                 <w:szCs w:val="22"/>
               </w:rPr>
-              <w:t>Signature:</w:t>
+              <w:t>Billing Zip Code:</w:t>
             </w:r>
           </w:p>
         </w:tc>
@@ -1978,8 +1961,115 @@
         </w:trPr>
         <w:tc>
           <w:tcPr>
+            <w:tcW w:w="3204" w:type="dxa"/>
+          </w:tcPr>
+          <w:p>
+            <w:pPr>
+              <w:rPr>
+                <w:rFonts w:ascii="TrajanPro-Regular" w:hAnsi="TrajanPro-Regular" w:cs="Times New Roman"/>
+                <w:color w:val="000000"/>
+                <w:sz w:val="22"/>
+                <w:szCs w:val="22"/>
+              </w:rPr>
+            </w:pPr>
+          </w:p>
+          <w:p>
+            <w:pPr>
+              <w:rPr>
+                <w:rFonts w:ascii="TrajanPro-Regular" w:hAnsi="TrajanPro-Regular" w:cs="Times New Roman"/>
+                <w:color w:val="000000"/>
+                <w:sz w:val="22"/>
+                <w:szCs w:val="22"/>
+              </w:rPr>
+            </w:pPr>
+            <w:r>
+              <w:rPr>
+                <w:rFonts w:ascii="TrajanPro-Regular" w:hAnsi="TrajanPro-Regular" w:cs="Times New Roman"/>
+                <w:color w:val="000000"/>
+                <w:sz w:val="22"/>
+                <w:szCs w:val="22"/>
+              </w:rPr>
+              <w:t>Expiration Date:</w:t>
+            </w:r>
+          </w:p>
+        </w:tc>
+        <w:tc>
+          <w:tcPr>
+            <w:tcW w:w="3204" w:type="dxa"/>
+          </w:tcPr>
+          <w:p>
+            <w:pPr>
+              <w:rPr>
+                <w:rFonts w:ascii="TrajanPro-Regular" w:hAnsi="TrajanPro-Regular" w:cs="Times New Roman"/>
+                <w:color w:val="000000"/>
+                <w:sz w:val="22"/>
+                <w:szCs w:val="22"/>
+              </w:rPr>
+            </w:pPr>
+          </w:p>
+          <w:p>
+            <w:pPr>
+              <w:rPr>
+                <w:rFonts w:ascii="TrajanPro-Regular" w:hAnsi="TrajanPro-Regular" w:cs="Times New Roman"/>
+                <w:color w:val="000000"/>
+                <w:sz w:val="22"/>
+                <w:szCs w:val="22"/>
+              </w:rPr>
+            </w:pPr>
+            <w:r>
+              <w:rPr>
+                <w:rFonts w:ascii="TrajanPro-Regular" w:hAnsi="TrajanPro-Regular" w:cs="Times New Roman"/>
+                <w:color w:val="000000"/>
+                <w:sz w:val="22"/>
+                <w:szCs w:val="22"/>
+              </w:rPr>
+              <w:t>Security Code/CVC:</w:t>
+            </w:r>
+          </w:p>
+        </w:tc>
+        <w:tc>
+          <w:tcPr>
+            <w:tcW w:w="4688" w:type="dxa"/>
+          </w:tcPr>
+          <w:p>
+            <w:pPr>
+              <w:rPr>
+                <w:rFonts w:ascii="TrajanPro-Regular" w:hAnsi="TrajanPro-Regular" w:cs="Times New Roman"/>
+                <w:color w:val="000000"/>
+                <w:sz w:val="22"/>
+                <w:szCs w:val="22"/>
+              </w:rPr>
+            </w:pPr>
+          </w:p>
+          <w:p>
+            <w:pPr>
+              <w:rPr>
+                <w:rFonts w:ascii="TrajanPro-Regular" w:hAnsi="TrajanPro-Regular" w:cs="Times New Roman"/>
+                <w:color w:val="000000"/>
+                <w:sz w:val="22"/>
+                <w:szCs w:val="22"/>
+              </w:rPr>
+            </w:pPr>
+            <w:r>
+              <w:rPr>
+                <w:rFonts w:ascii="TrajanPro-Regular" w:hAnsi="TrajanPro-Regular" w:cs="Times New Roman"/>
+                <w:color w:val="000000"/>
+                <w:sz w:val="22"/>
+                <w:szCs w:val="22"/>
+              </w:rPr>
+              <w:t>Signature:</w:t>
+            </w:r>
+          </w:p>
+        </w:tc>
+      </w:tr>
+      <w:tr>
+        <w:trPr>
+          <w:trHeight w:val="415"/>
+        </w:trPr>
+        <w:tc>
+          <w:tcPr>
             <w:tcW w:w="11096" w:type="dxa"/>
-            <w:gridSpan w:val="2"/>
+            <w:gridSpan w:val="3"/>
           </w:tcPr>
           <w:p>
             <w:pPr>
@@ -2018,22 +2108,21 @@
                 <w:sz w:val="22"/>
                 <w:szCs w:val="22"/>
               </w:rPr>
-              <w:t>/BTC invoicing info:</w:t>
+              <w:t>/BTC</w:t>
+            </w:r>
+            <w:r>
+              <w:rPr>
+                <w:rFonts w:ascii="TrajanPro-Regular" w:hAnsi="TrajanPro-Regular" w:cs="Times New Roman"/>
+                <w:color w:val="000000"/>
+                <w:sz w:val="22"/>
+                <w:szCs w:val="22"/>
+              </w:rPr>
+              <w:t xml:space="preserve"> (Optional):</w:t>
             </w:r>
           </w:p>
         </w:tc>
       </w:tr>
     </w:tbl>
-    <w:p>
-      <w:pPr>
-        <w:rPr>
-          <w:rFonts w:ascii="TrajanPro-Regular" w:hAnsi="TrajanPro-Regular" w:cs="Times New Roman"/>
-          <w:color w:val="000000"/>
-          <w:sz w:val="22"/>
-          <w:szCs w:val="22"/>
-        </w:rPr>
-      </w:pPr>
-    </w:p>
     <w:p>
       <w:pPr>
         <w:rPr>
@@ -2822,8 +2911,6 @@
                 </w:rPr>
                 <w:t>Admin@TheSneakerSavant.com</w:t>
               </w:r>
-              <w:bookmarkStart w:id="0" w:name="_GoBack"/>
-              <w:bookmarkEnd w:id="0"/>
             </w:hyperlink>
           </w:p>
         </w:tc>
@@ -2883,15 +2970,8 @@
         </w:rPr>
         <w:t xml:space="preserve"> Date: ____________________________________</w:t>
       </w:r>
-    </w:p>
-    <w:p>
-      <w:pPr>
-        <w:rPr>
-          <w:rFonts w:ascii="TrajanPro-Regular" w:eastAsia="Times New Roman" w:hAnsi="TrajanPro-Regular" w:cs="Times New Roman"/>
-          <w:sz w:val="20"/>
-          <w:szCs w:val="20"/>
-        </w:rPr>
-      </w:pPr>
+      <w:bookmarkStart w:id="0" w:name="_GoBack"/>
+      <w:bookmarkEnd w:id="0"/>
     </w:p>
     <w:sectPr>
       <w:pgSz w:w="12240" w:h="15840"/>

</xml_diff>